<commit_message>
Added a paragraph to the user guide.
</commit_message>
<xml_diff>
--- a/Obey Your Thirst Sprite Creator User Guide.docx
+++ b/Obey Your Thirst Sprite Creator User Guide.docx
@@ -94,16 +94,8 @@
         <w:rPr>
           <w:rFonts w:ascii="Times New Roman" w:hAnsi="Times New Roman"/>
         </w:rPr>
-        <w:t xml:space="preserve">The Obey Your Thirst Sprite Creator is an epic sprite creator filled with incredible features. To run this application, you must install </w:t>
-      </w:r>
-      <w:proofErr w:type="spellStart"/>
-      <w:r>
-        <w:rPr>
-          <w:rFonts w:ascii="Times New Roman" w:hAnsi="Times New Roman"/>
-        </w:rPr>
-        <w:t>ImageMagick</w:t>
-      </w:r>
-      <w:proofErr w:type="spellEnd"/>
+        <w:t>The Obey Your Thirst Sprite Creator is an epic sprite creator filled with incredible features. To run this application, you must install ImageMagick</w:t>
+      </w:r>
       <w:r>
         <w:rPr>
           <w:rFonts w:ascii="Times New Roman" w:hAnsi="Times New Roman"/>
@@ -117,156 +109,127 @@
         <w:t xml:space="preserve">. The installation instructions are located on the </w:t>
       </w:r>
       <w:hyperlink r:id="rId4" w:history="1">
-        <w:proofErr w:type="spellStart"/>
         <w:r>
           <w:rPr>
             <w:rStyle w:val="Hyperlink"/>
             <w:rFonts w:ascii="Times New Roman" w:hAnsi="Times New Roman"/>
           </w:rPr>
-          <w:t>ImageMagick</w:t>
+          <w:t>ImageMagick site</w:t>
         </w:r>
-        <w:proofErr w:type="spellEnd"/>
+      </w:hyperlink>
+      <w:r>
+        <w:rPr>
+          <w:rFonts w:ascii="Times New Roman" w:hAnsi="Times New Roman"/>
+        </w:rPr>
+        <w:t xml:space="preserve">. </w:t>
+      </w:r>
+    </w:p>
+    <w:p>
+      <w:pPr>
+        <w:spacing w:line="360" w:lineRule="auto"/>
+        <w:rPr>
+          <w:rFonts w:ascii="Times New Roman" w:hAnsi="Times New Roman"/>
+        </w:rPr>
+      </w:pPr>
+      <w:r>
+        <w:rPr>
+          <w:rFonts w:ascii="Times New Roman" w:hAnsi="Times New Roman"/>
+        </w:rPr>
+        <w:tab/>
+        <w:t>To paint a specific pixel, select the pencil tool on the left hand side of the screen. You may also change colors by selecting the color tool on the left, below th</w:t>
+      </w:r>
+      <w:r>
+        <w:rPr>
+          <w:rFonts w:ascii="Times New Roman" w:hAnsi="Times New Roman"/>
+        </w:rPr>
+        <w:t>e paint bucket. To fill an area, select the paint bucket and click on an area to fill.</w:t>
+      </w:r>
+    </w:p>
+    <w:p>
+      <w:pPr>
+        <w:spacing w:line="360" w:lineRule="auto"/>
+        <w:rPr>
+          <w:rFonts w:ascii="Times New Roman" w:hAnsi="Times New Roman"/>
+        </w:rPr>
+      </w:pPr>
+      <w:r>
+        <w:rPr>
+          <w:rFonts w:ascii="Times New Roman" w:hAnsi="Times New Roman"/>
+        </w:rPr>
+        <w:tab/>
+        <w:t>You can save your pixels as .ssp files by clicking on the save button. Name your file, including the .ssp extension, and click the save button to save your file. To load your file or another, click the load button at the top of the window. Select an .ssp file, and then click load to load up the sprite.</w:t>
+      </w:r>
+    </w:p>
+    <w:p>
+      <w:pPr>
+        <w:spacing w:line="360" w:lineRule="auto"/>
+        <w:rPr>
+          <w:rFonts w:ascii="Times New Roman" w:hAnsi="Times New Roman"/>
+        </w:rPr>
+      </w:pPr>
+      <w:r>
+        <w:rPr>
+          <w:rFonts w:ascii="Times New Roman" w:hAnsi="Times New Roman"/>
+        </w:rPr>
+        <w:tab/>
+        <w:t>As you are working on your sprite, it may be helpful to see what the previous frame looked like. On the left hand side of the window, there is a button with a picture of an onion. Selecting it will enable onionskin viewing, which will allow you to see what the previous frame looked like.</w:t>
+      </w:r>
+    </w:p>
+    <w:p>
+      <w:pPr>
+        <w:spacing w:line="360" w:lineRule="auto"/>
+        <w:rPr>
+          <w:rFonts w:ascii="Times New Roman" w:hAnsi="Times New Roman"/>
+        </w:rPr>
+      </w:pPr>
+      <w:r>
+        <w:rPr>
+          <w:rFonts w:ascii="Times New Roman" w:hAnsi="Times New Roman"/>
+        </w:rPr>
+        <w:tab/>
+        <w:t>Creating, editing and saving sprites is pretty cool, but sometimes you want to do stuff with .gifs. If you have a gif file</w:t>
+      </w:r>
+      <w:r>
+        <w:rPr>
+          <w:rFonts w:ascii="Times New Roman" w:hAnsi="Times New Roman"/>
+        </w:rPr>
+        <w:t xml:space="preserve"> that you wish to edit, click on the import button, choose the gif file you want to edit, and the sprite editor will do the rest. To export a sprite that you have made or an edited gif file as a gif file, select the export button, name your new gif including the .gif extension, and your gif will be created.</w:t>
+      </w:r>
+      <w:r>
+        <w:rPr>
+          <w:rFonts w:ascii="Times New Roman" w:hAnsi="Times New Roman"/>
+        </w:rPr>
+        <w:t xml:space="preserve"> There are certain formats of gifs that don’t play nicely with the sprite editor, so if a gif won’t import, try another gif.</w:t>
+      </w:r>
+    </w:p>
+    <w:p>
+      <w:pPr>
+        <w:spacing w:line="360" w:lineRule="auto"/>
+        <w:rPr>
+          <w:rFonts w:ascii="Times New Roman" w:hAnsi="Times New Roman"/>
+        </w:rPr>
+      </w:pPr>
+      <w:r>
+        <w:rPr>
+          <w:rFonts w:ascii="Times New Roman" w:hAnsi="Times New Roman"/>
+        </w:rPr>
+        <w:tab/>
+        <w:t xml:space="preserve">Obey Your Thirst would like to thank Kopakc from Github for his library </w:t>
+      </w:r>
+      <w:hyperlink r:id="rId5" w:history="1">
         <w:r>
           <w:rPr>
             <w:rStyle w:val="Hyperlink"/>
             <w:rFonts w:ascii="Times New Roman" w:hAnsi="Times New Roman"/>
           </w:rPr>
-          <w:t xml:space="preserve"> site</w:t>
+          <w:t>WriteToGif</w:t>
         </w:r>
       </w:hyperlink>
       <w:r>
         <w:rPr>
           <w:rFonts w:ascii="Times New Roman" w:hAnsi="Times New Roman"/>
         </w:rPr>
-        <w:t xml:space="preserve">. </w:t>
-      </w:r>
-    </w:p>
-    <w:p>
-      <w:pPr>
-        <w:spacing w:line="360" w:lineRule="auto"/>
-        <w:rPr>
-          <w:rFonts w:ascii="Times New Roman" w:hAnsi="Times New Roman"/>
-        </w:rPr>
-      </w:pPr>
-      <w:r>
-        <w:rPr>
-          <w:rFonts w:ascii="Times New Roman" w:hAnsi="Times New Roman"/>
-        </w:rPr>
-        <w:tab/>
-        <w:t>To paint a specific pixel, select the pencil tool on the left hand side of the screen. You may also change colors by selecting the color tool on the left, below th</w:t>
-      </w:r>
-      <w:r>
-        <w:rPr>
-          <w:rFonts w:ascii="Times New Roman" w:hAnsi="Times New Roman"/>
-        </w:rPr>
-        <w:t>e paint bucket. To fill an area, select the paint bucket and click on an area to fill.</w:t>
-      </w:r>
-    </w:p>
-    <w:p>
-      <w:pPr>
-        <w:spacing w:line="360" w:lineRule="auto"/>
-        <w:rPr>
-          <w:rFonts w:ascii="Times New Roman" w:hAnsi="Times New Roman"/>
-        </w:rPr>
-      </w:pPr>
-      <w:r>
-        <w:rPr>
-          <w:rFonts w:ascii="Times New Roman" w:hAnsi="Times New Roman"/>
-        </w:rPr>
-        <w:tab/>
-        <w:t>You can save your pixels as .</w:t>
-      </w:r>
-      <w:proofErr w:type="spellStart"/>
-      <w:r>
-        <w:rPr>
-          <w:rFonts w:ascii="Times New Roman" w:hAnsi="Times New Roman"/>
-        </w:rPr>
-        <w:t>ssp</w:t>
-      </w:r>
-      <w:proofErr w:type="spellEnd"/>
-      <w:r>
-        <w:rPr>
-          <w:rFonts w:ascii="Times New Roman" w:hAnsi="Times New Roman"/>
-        </w:rPr>
-        <w:t xml:space="preserve"> files by clicking on the save button. Name your file, including the .</w:t>
-      </w:r>
-      <w:proofErr w:type="spellStart"/>
-      <w:r>
-        <w:rPr>
-          <w:rFonts w:ascii="Times New Roman" w:hAnsi="Times New Roman"/>
-        </w:rPr>
-        <w:t>ssp</w:t>
-      </w:r>
-      <w:proofErr w:type="spellEnd"/>
-      <w:r>
-        <w:rPr>
-          <w:rFonts w:ascii="Times New Roman" w:hAnsi="Times New Roman"/>
-        </w:rPr>
-        <w:t xml:space="preserve"> extension, and click the save button to save your file. To load your file or another, click the load button at the top of the window. Select an .</w:t>
-      </w:r>
-      <w:proofErr w:type="spellStart"/>
-      <w:r>
-        <w:rPr>
-          <w:rFonts w:ascii="Times New Roman" w:hAnsi="Times New Roman"/>
-        </w:rPr>
-        <w:t>ssp</w:t>
-      </w:r>
-      <w:proofErr w:type="spellEnd"/>
-      <w:r>
-        <w:rPr>
-          <w:rFonts w:ascii="Times New Roman" w:hAnsi="Times New Roman"/>
-        </w:rPr>
-        <w:t xml:space="preserve"> file, and then click load to load up the sprite.</w:t>
-      </w:r>
-    </w:p>
-    <w:p>
-      <w:pPr>
-        <w:spacing w:line="360" w:lineRule="auto"/>
-        <w:rPr>
-          <w:rFonts w:ascii="Times New Roman" w:hAnsi="Times New Roman"/>
-        </w:rPr>
-      </w:pPr>
-      <w:r>
-        <w:rPr>
-          <w:rFonts w:ascii="Times New Roman" w:hAnsi="Times New Roman"/>
-        </w:rPr>
-        <w:tab/>
-        <w:t>As you are working on your sprite, it may be helpful to see what the previous frame looked like. On the left hand side of the window, there is a button with a picture of an onion. Selecting it will enable onionskin viewing, which will allow you to see what the previous frame looked like.</w:t>
-      </w:r>
-    </w:p>
-    <w:p>
-      <w:pPr>
-        <w:spacing w:line="360" w:lineRule="auto"/>
-        <w:rPr>
-          <w:rFonts w:ascii="Times New Roman" w:hAnsi="Times New Roman"/>
-        </w:rPr>
-      </w:pPr>
-      <w:r>
-        <w:rPr>
-          <w:rFonts w:ascii="Times New Roman" w:hAnsi="Times New Roman"/>
-        </w:rPr>
-        <w:tab/>
-        <w:t xml:space="preserve">Creating, editing and saving sprites is pretty cool, but sometimes you want to do stuff </w:t>
-      </w:r>
-      <w:proofErr w:type="gramStart"/>
-      <w:r>
-        <w:rPr>
-          <w:rFonts w:ascii="Times New Roman" w:hAnsi="Times New Roman"/>
-        </w:rPr>
-        <w:t>with .gifs</w:t>
-      </w:r>
-      <w:proofErr w:type="gramEnd"/>
-      <w:r>
-        <w:rPr>
-          <w:rFonts w:ascii="Times New Roman" w:hAnsi="Times New Roman"/>
-        </w:rPr>
-        <w:t>. If you have a gif file</w:t>
-      </w:r>
-      <w:r>
-        <w:rPr>
-          <w:rFonts w:ascii="Times New Roman" w:hAnsi="Times New Roman"/>
-        </w:rPr>
-        <w:t xml:space="preserve"> that you wish to edit, click on the import button, choose the gif file you want to edit, and the sprite editor will do the rest. To export a sprite that you have made or an edited gif file as a gif file, select the export button, name your new gif including the .gif extension, and your gif will be created.</w:t>
+        <w:t>. It is due to his work that our export gif functions work. Obey Your Thirst would also like to thank the people who created Magick++, the C++ API for ImageMagick. Without them, importing gif files would not have worked either. In the words of Einstein, our application stands on the shoulders of giants.</w:t>
       </w:r>
     </w:p>
     <w:sectPr>

</xml_diff>